<commit_message>
TP N°1 - EJERCICIO N°3 COMPLETO
EJERCICIO N°3 COMPLETO
</commit_message>
<xml_diff>
--- a/RaskpvskyDavidAdrian-TP01--Ej.01--Ej.02--Ej.03 .docx
+++ b/RaskpvskyDavidAdrian-TP01--Ej.01--Ej.02--Ej.03 .docx
@@ -206,7 +206,7 @@
                 <v:shape id="_x0000_i1025" type="#_x0000_t75" style="width:78.15pt;height:44.85pt" o:ole="">
                   <v:imagedata r:id="rId8" o:title=""/>
                 </v:shape>
-                <o:OLEObject Type="Embed" ProgID="PBrush" ShapeID="_x0000_i1025" DrawAspect="Content" ObjectID="_1774643437" r:id="rId9"/>
+                <o:OLEObject Type="Embed" ProgID="PBrush" ShapeID="_x0000_i1025" DrawAspect="Content" ObjectID="_1774670450" r:id="rId9"/>
               </w:object>
             </w:r>
           </w:p>
@@ -1641,13 +1641,13 @@
     </w:p>
     <w:p>
       <w:r>
-        <w:t>Pag.</w:t>
-      </w:r>
-      <w:r>
-        <w:t>5</w:t>
-      </w:r>
-      <w:r>
-        <w:t xml:space="preserve">.1 - ………………………………….. Ejercicio 1 punto 2 </w:t>
+        <w:t xml:space="preserve">Pag.5.1 - ………………………………….. Ejercicio 1 punto </w:t>
+      </w:r>
+      <w:r>
+        <w:t>3</w:t>
+      </w:r>
+      <w:r>
+        <w:t xml:space="preserve"> </w:t>
       </w:r>
       <w:proofErr w:type="spellStart"/>
       <w:r>
@@ -1655,10 +1655,7 @@
       </w:r>
       <w:proofErr w:type="spellEnd"/>
       <w:r>
-        <w:t xml:space="preserve"> </w:t>
-      </w:r>
-      <w:r>
-        <w:t xml:space="preserve">rectángulos con </w:t>
+        <w:t xml:space="preserve"> rectángulos con </w:t>
       </w:r>
       <w:proofErr w:type="spellStart"/>
       <w:r>
@@ -1763,7 +1760,7 @@
           <w:noProof/>
         </w:rPr>
         <w:drawing>
-          <wp:anchor distT="0" distB="0" distL="114300" distR="114300" simplePos="0" relativeHeight="251664384" behindDoc="0" locked="0" layoutInCell="1" allowOverlap="1" wp14:anchorId="0BCBA400" wp14:editId="523C7284">
+          <wp:anchor distT="0" distB="0" distL="114300" distR="114300" simplePos="0" relativeHeight="251664384" behindDoc="0" locked="0" layoutInCell="1" allowOverlap="1" wp14:anchorId="0BCBA400" wp14:editId="70C3F4C4">
             <wp:simplePos x="1080964" y="2637823"/>
             <wp:positionH relativeFrom="column">
               <wp:align>left</wp:align>
@@ -3820,16 +3817,16 @@
         </w:rPr>
         <w:lastRenderedPageBreak/>
         <w:drawing>
-          <wp:anchor distT="0" distB="0" distL="114300" distR="114300" simplePos="0" relativeHeight="251670528" behindDoc="0" locked="0" layoutInCell="1" allowOverlap="1" wp14:anchorId="20E90877" wp14:editId="0197E323">
+          <wp:anchor distT="0" distB="0" distL="114300" distR="114300" simplePos="0" relativeHeight="251670528" behindDoc="0" locked="0" layoutInCell="1" allowOverlap="1" wp14:anchorId="20E90877" wp14:editId="68CBE2AD">
             <wp:simplePos x="0" y="0"/>
             <wp:positionH relativeFrom="column">
-              <wp:posOffset>558165</wp:posOffset>
+              <wp:posOffset>1370330</wp:posOffset>
             </wp:positionH>
             <wp:positionV relativeFrom="paragraph">
-              <wp:posOffset>861695</wp:posOffset>
+              <wp:posOffset>782955</wp:posOffset>
             </wp:positionV>
-            <wp:extent cx="1463675" cy="1412875"/>
-            <wp:effectExtent l="0" t="0" r="3175" b="0"/>
+            <wp:extent cx="819150" cy="790575"/>
+            <wp:effectExtent l="0" t="0" r="0" b="9525"/>
             <wp:wrapTopAndBottom/>
             <wp:docPr id="1002928356" name="Imagen 1"/>
             <wp:cNvGraphicFramePr>
@@ -3857,7 +3854,7 @@
                   <pic:spPr>
                     <a:xfrm>
                       <a:off x="0" y="0"/>
-                      <a:ext cx="1463675" cy="1412875"/>
+                      <a:ext cx="819150" cy="790575"/>
                     </a:xfrm>
                     <a:prstGeom prst="rect">
                       <a:avLst/>
@@ -4087,24 +4084,6 @@
     </w:p>
     <w:p>
       <w:pPr>
-        <w:spacing w:after="0" w:line="240" w:lineRule="auto"/>
-        <w:ind w:firstLine="708"/>
-      </w:pPr>
-      <w:r>
-        <w:tab/>
-      </w:r>
-    </w:p>
-    <w:p>
-      <w:pPr>
-        <w:spacing w:after="0" w:line="240" w:lineRule="auto"/>
-        <w:ind w:firstLine="708"/>
-      </w:pPr>
-      <w:r>
-        <w:tab/>
-      </w:r>
-    </w:p>
-    <w:p>
-      <w:pPr>
         <w:ind w:firstLine="708"/>
         <w:rPr>
           <w:b/>
@@ -4128,8 +4107,8 @@
     <w:tbl>
       <w:tblPr>
         <w:tblStyle w:val="Tablaconcuadrcula"/>
-        <w:tblW w:w="10490" w:type="dxa"/>
-        <w:tblInd w:w="-856" w:type="dxa"/>
+        <w:tblW w:w="10642" w:type="dxa"/>
+        <w:jc w:val="center"/>
         <w:tblBorders>
           <w:top w:val="single" w:sz="12" w:space="0" w:color="auto"/>
           <w:left w:val="single" w:sz="12" w:space="0" w:color="auto"/>
@@ -4141,12 +4120,15 @@
         <w:tblLook w:val="04A0" w:firstRow="1" w:lastRow="0" w:firstColumn="1" w:lastColumn="0" w:noHBand="0" w:noVBand="1"/>
       </w:tblPr>
       <w:tblGrid>
-        <w:gridCol w:w="10490"/>
+        <w:gridCol w:w="10642"/>
       </w:tblGrid>
       <w:tr>
+        <w:trPr>
+          <w:jc w:val="center"/>
+        </w:trPr>
         <w:tc>
           <w:tcPr>
-            <w:tcW w:w="10490" w:type="dxa"/>
+            <w:tcW w:w="10642" w:type="dxa"/>
           </w:tcPr>
           <w:p>
             <w:pPr>
@@ -4167,9 +4149,12 @@
         </w:tc>
       </w:tr>
       <w:tr>
+        <w:trPr>
+          <w:jc w:val="center"/>
+        </w:trPr>
         <w:tc>
           <w:tcPr>
-            <w:tcW w:w="10490" w:type="dxa"/>
+            <w:tcW w:w="10642" w:type="dxa"/>
           </w:tcPr>
           <w:p>
             <w:pPr>
@@ -4192,9 +4177,12 @@
         </w:tc>
       </w:tr>
       <w:tr>
+        <w:trPr>
+          <w:jc w:val="center"/>
+        </w:trPr>
         <w:tc>
           <w:tcPr>
-            <w:tcW w:w="10490" w:type="dxa"/>
+            <w:tcW w:w="10642" w:type="dxa"/>
           </w:tcPr>
           <w:p>
             <w:pPr>
@@ -4258,10 +4246,11 @@
       <w:tr>
         <w:trPr>
           <w:trHeight w:val="370"/>
+          <w:jc w:val="center"/>
         </w:trPr>
         <w:tc>
           <w:tcPr>
-            <w:tcW w:w="10490" w:type="dxa"/>
+            <w:tcW w:w="10642" w:type="dxa"/>
             <w:shd w:val="clear" w:color="auto" w:fill="auto"/>
           </w:tcPr>
           <w:p>
@@ -4285,10 +4274,11 @@
       <w:tr>
         <w:trPr>
           <w:trHeight w:val="370"/>
+          <w:jc w:val="center"/>
         </w:trPr>
         <w:tc>
           <w:tcPr>
-            <w:tcW w:w="10490" w:type="dxa"/>
+            <w:tcW w:w="10642" w:type="dxa"/>
             <w:shd w:val="clear" w:color="auto" w:fill="auto"/>
           </w:tcPr>
           <w:p>
@@ -4354,6 +4344,97 @@
             </w:r>
           </w:p>
           <w:p>
+            <w:pPr>
+              <w:rPr>
+                <w:b/>
+                <w:bCs/>
+                <w:sz w:val="16"/>
+                <w:szCs w:val="16"/>
+              </w:rPr>
+            </w:pPr>
+            <w:r>
+              <w:t xml:space="preserve">para y&lt;- </w:t>
+            </w:r>
+            <w:proofErr w:type="spellStart"/>
+            <w:r>
+              <w:t>coordenadasRect.</w:t>
+            </w:r>
+            <w:r>
+              <w:t>y</w:t>
+            </w:r>
+            <w:proofErr w:type="spellEnd"/>
+            <w:r>
+              <w:t xml:space="preserve"> hasta altoLienzo con paso (</w:t>
+            </w:r>
+            <w:proofErr w:type="spellStart"/>
+            <w:r>
+              <w:t>anchoRect</w:t>
+            </w:r>
+            <w:proofErr w:type="spellEnd"/>
+            <w:r>
+              <w:t xml:space="preserve">+ </w:t>
+            </w:r>
+            <w:proofErr w:type="spellStart"/>
+            <w:r>
+              <w:t>espacioEntreRect</w:t>
+            </w:r>
+            <w:proofErr w:type="spellEnd"/>
+            <w:r>
+              <w:t>)</w:t>
+            </w:r>
+            <w:r>
+              <w:t xml:space="preserve"> // </w:t>
+            </w:r>
+            <w:r>
+              <w:rPr>
+                <w:b/>
+                <w:bCs/>
+                <w:sz w:val="16"/>
+                <w:szCs w:val="16"/>
+              </w:rPr>
+              <w:t xml:space="preserve">y= y + </w:t>
+            </w:r>
+            <w:proofErr w:type="spellStart"/>
+            <w:r>
+              <w:rPr>
+                <w:b/>
+                <w:bCs/>
+                <w:sz w:val="16"/>
+                <w:szCs w:val="16"/>
+              </w:rPr>
+              <w:t>anchoRect</w:t>
+            </w:r>
+            <w:proofErr w:type="spellEnd"/>
+            <w:r>
+              <w:rPr>
+                <w:b/>
+                <w:bCs/>
+                <w:sz w:val="16"/>
+                <w:szCs w:val="16"/>
+              </w:rPr>
+              <w:t xml:space="preserve"> + </w:t>
+            </w:r>
+            <w:proofErr w:type="spellStart"/>
+            <w:r>
+              <w:rPr>
+                <w:b/>
+                <w:bCs/>
+                <w:sz w:val="16"/>
+                <w:szCs w:val="16"/>
+              </w:rPr>
+              <w:t>espacioEntreRect</w:t>
+            </w:r>
+            <w:proofErr w:type="spellEnd"/>
+          </w:p>
+          <w:p>
+            <w:r>
+              <w:t>hacer</w:t>
+            </w:r>
+          </w:p>
+          <w:p>
+            <w:r>
+              <w:tab/>
+            </w:r>
             <w:r>
               <w:t xml:space="preserve">Para </w:t>
             </w:r>
@@ -4404,6 +4485,69 @@
             </w:r>
           </w:p>
           <w:p>
+            <w:pPr>
+              <w:rPr>
+                <w:b/>
+                <w:bCs/>
+                <w:sz w:val="16"/>
+                <w:szCs w:val="16"/>
+              </w:rPr>
+            </w:pPr>
+            <w:r>
+              <w:tab/>
+            </w:r>
+            <w:r>
+              <w:tab/>
+            </w:r>
+            <w:r>
+              <w:tab/>
+            </w:r>
+            <w:r>
+              <w:tab/>
+            </w:r>
+            <w:r>
+              <w:tab/>
+            </w:r>
+            <w:r>
+              <w:tab/>
+            </w:r>
+            <w:r>
+              <w:tab/>
+            </w:r>
+            <w:r>
+              <w:tab/>
+              <w:t xml:space="preserve">// </w:t>
+            </w:r>
+            <w:r>
+              <w:t>x</w:t>
+            </w:r>
+            <w:r>
+              <w:t xml:space="preserve">= </w:t>
+            </w:r>
+            <w:r>
+              <w:t>x</w:t>
+            </w:r>
+            <w:r>
+              <w:t xml:space="preserve"> + </w:t>
+            </w:r>
+            <w:proofErr w:type="spellStart"/>
+            <w:r>
+              <w:t>anchoRect</w:t>
+            </w:r>
+            <w:proofErr w:type="spellEnd"/>
+            <w:r>
+              <w:t xml:space="preserve"> + </w:t>
+            </w:r>
+            <w:proofErr w:type="spellStart"/>
+            <w:r>
+              <w:t>espacioEntreRect</w:t>
+            </w:r>
+            <w:proofErr w:type="spellEnd"/>
+          </w:p>
+          <w:p>
+            <w:r>
+              <w:tab/>
+            </w:r>
             <w:r>
               <w:t>hacer</w:t>
             </w:r>
@@ -4422,17 +4566,9 @@
             <w:r>
               <w:t xml:space="preserve">r un </w:t>
             </w:r>
-            <w:proofErr w:type="spellStart"/>
-            <w:r>
-              <w:t>recta</w:t>
-            </w:r>
-            <w:r>
-              <w:t>n</w:t>
-            </w:r>
-            <w:r>
-              <w:t>gulo</w:t>
-            </w:r>
-            <w:proofErr w:type="spellEnd"/>
+            <w:r>
+              <w:t>rectángulo</w:t>
+            </w:r>
             <w:r>
               <w:t xml:space="preserve"> en</w:t>
             </w:r>
@@ -4467,22 +4603,28 @@
             </w:r>
             <w:proofErr w:type="spellEnd"/>
             <w:r>
-              <w:t xml:space="preserve"> en (x, </w:t>
+              <w:t xml:space="preserve"> en (x, y)</w:t>
+            </w:r>
+            <w:r>
+              <w:t xml:space="preserve"> </w:t>
+            </w:r>
+            <w:r>
+              <w:t>con</w:t>
+            </w:r>
+            <w:r>
+              <w:t xml:space="preserve"> </w:t>
             </w:r>
             <w:proofErr w:type="spellStart"/>
             <w:r>
-              <w:t>coordenadasRect.y</w:t>
+              <w:t>dimenciones</w:t>
             </w:r>
             <w:proofErr w:type="spellEnd"/>
             <w:r>
-              <w:t>)</w:t>
-            </w:r>
-            <w:r>
               <w:t xml:space="preserve"> </w:t>
             </w:r>
             <w:proofErr w:type="spellStart"/>
             <w:r>
-              <w:t>condimenciones</w:t>
+              <w:t>anchoRect</w:t>
             </w:r>
             <w:proofErr w:type="spellEnd"/>
             <w:r>
@@ -4490,18 +4632,10 @@
             </w:r>
             <w:proofErr w:type="spellStart"/>
             <w:r>
-              <w:t>anchoRect</w:t>
+              <w:t>altoRect</w:t>
             </w:r>
             <w:proofErr w:type="spellEnd"/>
             <w:r>
-              <w:t xml:space="preserve"> </w:t>
-            </w:r>
-            <w:proofErr w:type="spellStart"/>
-            <w:r>
-              <w:t>altoRect</w:t>
-            </w:r>
-            <w:proofErr w:type="spellEnd"/>
-            <w:r>
               <w:t>;</w:t>
             </w:r>
           </w:p>
@@ -4512,6 +4646,11 @@
           </w:p>
           <w:p>
             <w:r>
+              <w:t>Fin para</w:t>
+            </w:r>
+          </w:p>
+          <w:p>
+            <w:r>
               <w:t>F</w:t>
             </w:r>
             <w:r>
@@ -4519,95 +4658,111 @@
             </w:r>
           </w:p>
           <w:p/>
-          <w:p>
-            <w:r>
-              <w:lastRenderedPageBreak/>
-              <w:t xml:space="preserve">//3. para k ← 1 hasta </w:t>
-            </w:r>
-            <w:proofErr w:type="spellStart"/>
-            <w:r>
-              <w:t>numIngresado</w:t>
-            </w:r>
-            <w:proofErr w:type="spellEnd"/>
-            <w:r>
-              <w:t>, incremento 1</w:t>
-            </w:r>
-          </w:p>
-          <w:p>
-            <w:r>
-              <w:t>//     hacer</w:t>
-            </w:r>
-          </w:p>
-          <w:p>
-            <w:r>
-              <w:t>//4. n ←n*k</w:t>
-            </w:r>
-          </w:p>
-          <w:p>
-            <w:r>
-              <w:t xml:space="preserve">//5. </w:t>
-            </w:r>
-            <w:proofErr w:type="spellStart"/>
-            <w:r>
-              <w:t>fin_para</w:t>
-            </w:r>
-            <w:proofErr w:type="spellEnd"/>
-          </w:p>
-          <w:p/>
-        </w:tc>
-      </w:tr>
-      <w:tr>
-        <w:trPr>
-          <w:trHeight w:val="4050"/>
-        </w:trPr>
-        <w:tc>
-          <w:tcPr>
-            <w:tcW w:w="10490" w:type="dxa"/>
-            <w:shd w:val="clear" w:color="auto" w:fill="auto"/>
-          </w:tcPr>
           <w:p/>
         </w:tc>
       </w:tr>
     </w:tbl>
     <w:p>
+      <w:r>
+        <w:br w:type="page"/>
+      </w:r>
+    </w:p>
+    <w:p>
       <w:pPr>
+        <w:ind w:right="-1135" w:hanging="1134"/>
         <w:rPr>
           <w:b/>
           <w:bCs/>
           <w:u w:val="single"/>
         </w:rPr>
       </w:pPr>
-    </w:p>
-    <w:p>
-      <w:pPr>
+      <w:r>
         <w:rPr>
           <w:b/>
           <w:bCs/>
           <w:u w:val="single"/>
         </w:rPr>
+        <w:lastRenderedPageBreak/>
+        <w:t>CODIFICACION:</w:t>
+      </w:r>
+    </w:p>
+    <w:p>
+      <w:pPr>
+        <w:ind w:right="-1135" w:hanging="1134"/>
       </w:pPr>
-    </w:p>
-    <w:p/>
-    <w:p/>
-    <w:p/>
-    <w:p/>
-    <w:p/>
-    <w:p/>
-    <w:p/>
-    <w:p/>
-    <w:p/>
-    <w:p>
-      <w:r>
-        <w:br w:type="page"/>
-      </w:r>
-    </w:p>
-    <w:p/>
-    <w:p>
+      <w:r>
+        <w:rPr>
+          <w:noProof/>
+        </w:rPr>
+        <w:drawing>
+          <wp:anchor distT="0" distB="0" distL="114300" distR="114300" simplePos="0" relativeHeight="251671552" behindDoc="0" locked="0" layoutInCell="1" allowOverlap="1" wp14:anchorId="32AE3FA4" wp14:editId="54A0179A">
+            <wp:simplePos x="0" y="0"/>
+            <wp:positionH relativeFrom="column">
+              <wp:posOffset>-721690</wp:posOffset>
+            </wp:positionH>
+            <wp:positionV relativeFrom="paragraph">
+              <wp:posOffset>330</wp:posOffset>
+            </wp:positionV>
+            <wp:extent cx="5400040" cy="4763770"/>
+            <wp:effectExtent l="0" t="0" r="0" b="0"/>
+            <wp:wrapTopAndBottom/>
+            <wp:docPr id="853814722" name="Imagen 1"/>
+            <wp:cNvGraphicFramePr>
+              <a:graphicFrameLocks xmlns:a="http://schemas.openxmlformats.org/drawingml/2006/main" noChangeAspect="1"/>
+            </wp:cNvGraphicFramePr>
+            <a:graphic xmlns:a="http://schemas.openxmlformats.org/drawingml/2006/main">
+              <a:graphicData uri="http://schemas.openxmlformats.org/drawingml/2006/picture">
+                <pic:pic xmlns:pic="http://schemas.openxmlformats.org/drawingml/2006/picture">
+                  <pic:nvPicPr>
+                    <pic:cNvPr id="853814722" name=""/>
+                    <pic:cNvPicPr/>
+                  </pic:nvPicPr>
+                  <pic:blipFill>
+                    <a:blip r:embed="rId19">
+                      <a:extLst>
+                        <a:ext uri="{28A0092B-C50C-407E-A947-70E740481C1C}">
+                          <a14:useLocalDpi xmlns:a14="http://schemas.microsoft.com/office/drawing/2010/main" val="0"/>
+                        </a:ext>
+                      </a:extLst>
+                    </a:blip>
+                    <a:stretch>
+                      <a:fillRect/>
+                    </a:stretch>
+                  </pic:blipFill>
+                  <pic:spPr>
+                    <a:xfrm>
+                      <a:off x="0" y="0"/>
+                      <a:ext cx="5400040" cy="4763770"/>
+                    </a:xfrm>
+                    <a:prstGeom prst="rect">
+                      <a:avLst/>
+                    </a:prstGeom>
+                  </pic:spPr>
+                </pic:pic>
+              </a:graphicData>
+            </a:graphic>
+          </wp:anchor>
+        </w:drawing>
+      </w:r>
+    </w:p>
+    <w:p>
+      <w:pPr>
+        <w:ind w:right="-1135" w:hanging="1134"/>
+      </w:pPr>
+    </w:p>
+    <w:p>
+      <w:pPr>
+        <w:ind w:right="-1135" w:hanging="1134"/>
+      </w:pPr>
       <w:r>
         <w:t>Ejercicio 4:</w:t>
       </w:r>
     </w:p>
-    <w:p/>
+    <w:p>
+      <w:pPr>
+        <w:ind w:right="-1135" w:hanging="1134"/>
+      </w:pPr>
+    </w:p>
     <w:p>
       <w:pPr>
         <w:sectPr>
@@ -4942,7 +5097,7 @@
               <v:shape id="_x0000_i1026" type="#_x0000_t75" style="width:78.15pt;height:44.85pt" o:ole="">
                 <v:imagedata r:id="rId2" o:title=""/>
               </v:shape>
-              <o:OLEObject Type="Embed" ProgID="PBrush" ShapeID="_x0000_i1026" DrawAspect="Content" ObjectID="_1774643438" r:id="rId3"/>
+              <o:OLEObject Type="Embed" ProgID="PBrush" ShapeID="_x0000_i1026" DrawAspect="Content" ObjectID="_1774670451" r:id="rId3"/>
             </w:object>
           </w:r>
         </w:p>
@@ -5157,10 +5312,10 @@
                 <v:path o:extrusionok="f" gradientshapeok="t" o:connecttype="rect"/>
                 <o:lock v:ext="edit" aspectratio="t"/>
               </v:shapetype>
-              <v:shape id="_x0000_i1027" type="#_x0000_t75" style="width:78.15pt;height:44.7pt">
+              <v:shape id="_x0000_i1027" type="#_x0000_t75" style="width:78.35pt;height:44.95pt">
                 <v:imagedata r:id="rId2" o:title=""/>
               </v:shape>
-              <o:OLEObject Type="Embed" ProgID="PBrush" ShapeID="_x0000_i1027" DrawAspect="Content" ObjectID="_1774643439" r:id="rId3"/>
+              <o:OLEObject Type="Embed" ProgID="PBrush" ShapeID="_x0000_i1027" DrawAspect="Content" ObjectID="_1774670452" r:id="rId3"/>
             </w:object>
           </w:r>
         </w:p>

</xml_diff>